<commit_message>
test cases and screenshots
Able to create ticket with missing data.  This did not pass the test case.
</commit_message>
<xml_diff>
--- a/Test Case Screenshots.docx
+++ b/Test Case Screenshots.docx
@@ -1,6 +1,6 @@
 
 <file path=word/document.xml><?xml version="1.0" encoding="utf-8"?>
-<w:document xmlns:wpc="http://schemas.microsoft.com/office/word/2010/wordprocessingCanvas" xmlns:cx="http://schemas.microsoft.com/office/drawing/2014/chartex" xmlns:cx1="http://schemas.microsoft.com/office/drawing/2015/9/8/chartex" xmlns:cx2="http://schemas.microsoft.com/office/drawing/2015/10/21/chartex" xmlns:cx3="http://schemas.microsoft.com/office/drawing/2016/5/9/chartex" xmlns:cx4="http://schemas.microsoft.com/office/drawing/2016/5/10/chartex" xmlns:cx5="http://schemas.microsoft.com/office/drawing/2016/5/11/chartex" xmlns:cx6="http://schemas.microsoft.com/office/drawing/2016/5/12/chartex" xmlns:cx7="http://schemas.microsoft.com/office/drawing/2016/5/13/chartex" xmlns:cx8="http://schemas.microsoft.com/office/drawing/2016/5/14/chartex" xmlns:mc="http://schemas.openxmlformats.org/markup-compatibility/2006" xmlns:aink="http://schemas.microsoft.com/office/drawing/2016/ink" xmlns:am3d="http://schemas.microsoft.com/office/drawing/2017/model3d" xmlns:o="urn:schemas-microsoft-com:office:office" xmlns:oel="http://schemas.microsoft.com/office/2019/extlst" xmlns:r="http://schemas.openxmlformats.org/officeDocument/2006/relationships" xmlns:m="http://schemas.openxmlformats.org/officeDocument/2006/math" xmlns:v="urn:schemas-microsoft-com:vml" xmlns:wp14="http://schemas.microsoft.com/office/word/2010/wordprocessingDrawing" xmlns:wp="http://schemas.openxmlformats.org/drawingml/2006/wordprocessingDrawing" xmlns:w10="urn:schemas-microsoft-com:office:word" xmlns:w="http://schemas.openxmlformats.org/wordprocessingml/2006/main" xmlns:w14="http://schemas.microsoft.com/office/word/2010/wordml" xmlns:w15="http://schemas.microsoft.com/office/word/2012/wordml" xmlns:w16cex="http://schemas.microsoft.com/office/word/2018/wordml/cex" xmlns:w16cid="http://schemas.microsoft.com/office/word/2016/wordml/cid" xmlns:w16="http://schemas.microsoft.com/office/word/2018/wordml" xmlns:w16sdtdh="http://schemas.microsoft.com/office/word/2020/wordml/sdtdatahash" xmlns:w16se="http://schemas.microsoft.com/office/word/2015/wordml/symex" xmlns:wpg="http://schemas.microsoft.com/office/word/2010/wordprocessingGroup" xmlns:wpi="http://schemas.microsoft.com/office/word/2010/wordprocessingInk" xmlns:wne="http://schemas.microsoft.com/office/word/2006/wordml" xmlns:wps="http://schemas.microsoft.com/office/word/2010/wordprocessingShape" mc:Ignorable="w14 w15 w16se w16cid w16 w16cex w16sdtdh wp14">
+<w:document xmlns:wpc="http://schemas.microsoft.com/office/word/2010/wordprocessingCanvas" xmlns:cx="http://schemas.microsoft.com/office/drawing/2014/chartex" xmlns:cx1="http://schemas.microsoft.com/office/drawing/2015/9/8/chartex" xmlns:cx2="http://schemas.microsoft.com/office/drawing/2015/10/21/chartex" xmlns:cx3="http://schemas.microsoft.com/office/drawing/2016/5/9/chartex" xmlns:cx4="http://schemas.microsoft.com/office/drawing/2016/5/10/chartex" xmlns:cx5="http://schemas.microsoft.com/office/drawing/2016/5/11/chartex" xmlns:cx6="http://schemas.microsoft.com/office/drawing/2016/5/12/chartex" xmlns:cx7="http://schemas.microsoft.com/office/drawing/2016/5/13/chartex" xmlns:cx8="http://schemas.microsoft.com/office/drawing/2016/5/14/chartex" xmlns:mc="http://schemas.openxmlformats.org/markup-compatibility/2006" xmlns:aink="http://schemas.microsoft.com/office/drawing/2016/ink" xmlns:am3d="http://schemas.microsoft.com/office/drawing/2017/model3d" xmlns:o="urn:schemas-microsoft-com:office:office" xmlns:r="http://schemas.openxmlformats.org/officeDocument/2006/relationships" xmlns:m="http://schemas.openxmlformats.org/officeDocument/2006/math" xmlns:v="urn:schemas-microsoft-com:vml" xmlns:wp14="http://schemas.microsoft.com/office/word/2010/wordprocessingDrawing" xmlns:wp="http://schemas.openxmlformats.org/drawingml/2006/wordprocessingDrawing" xmlns:w10="urn:schemas-microsoft-com:office:word" xmlns:w="http://schemas.openxmlformats.org/wordprocessingml/2006/main" xmlns:w14="http://schemas.microsoft.com/office/word/2010/wordml" xmlns:w15="http://schemas.microsoft.com/office/word/2012/wordml" xmlns:w16cex="http://schemas.microsoft.com/office/word/2018/wordml/cex" xmlns:w16cid="http://schemas.microsoft.com/office/word/2016/wordml/cid" xmlns:w16="http://schemas.microsoft.com/office/word/2018/wordml" xmlns:w16sdtdh="http://schemas.microsoft.com/office/word/2020/wordml/sdtdatahash" xmlns:w16se="http://schemas.microsoft.com/office/word/2015/wordml/symex" xmlns:wpg="http://schemas.microsoft.com/office/word/2010/wordprocessingGroup" xmlns:wpi="http://schemas.microsoft.com/office/word/2010/wordprocessingInk" xmlns:wne="http://schemas.microsoft.com/office/word/2006/wordml" xmlns:wps="http://schemas.microsoft.com/office/word/2010/wordprocessingShape" mc:Ignorable="w14 w15 w16se w16cid w16 w16cex w16sdtdh wp14">
   <w:body>
     <w:p>
       <w:r>
@@ -28,57 +28,25 @@
     </w:p>
     <w:p>
       <w:r>
-        <w:t xml:space="preserve">Valid Login </w:t>
-      </w:r>
-      <w:proofErr w:type="gramStart"/>
-      <w:r>
-        <w:t>By</w:t>
-      </w:r>
-      <w:proofErr w:type="gramEnd"/>
-      <w:r>
-        <w:t xml:space="preserve"> User:</w:t>
+        <w:t>Valid Login By User:</w:t>
       </w:r>
     </w:p>
     <w:p/>
     <w:p>
       <w:r>
-        <w:t xml:space="preserve">Invalid Login </w:t>
-      </w:r>
-      <w:proofErr w:type="gramStart"/>
-      <w:r>
-        <w:t>By</w:t>
-      </w:r>
-      <w:proofErr w:type="gramEnd"/>
-      <w:r>
-        <w:t xml:space="preserve"> User:</w:t>
+        <w:t>Invalid Login By User:</w:t>
       </w:r>
     </w:p>
     <w:p/>
     <w:p>
       <w:r>
-        <w:t xml:space="preserve">Valid Login </w:t>
-      </w:r>
-      <w:proofErr w:type="gramStart"/>
-      <w:r>
-        <w:t>By</w:t>
-      </w:r>
-      <w:proofErr w:type="gramEnd"/>
-      <w:r>
-        <w:t xml:space="preserve"> Tech:</w:t>
+        <w:t>Valid Login By Tech:</w:t>
       </w:r>
     </w:p>
     <w:p/>
     <w:p>
       <w:r>
-        <w:t xml:space="preserve">Invalid Login </w:t>
-      </w:r>
-      <w:proofErr w:type="gramStart"/>
-      <w:r>
-        <w:t>By</w:t>
-      </w:r>
-      <w:proofErr w:type="gramEnd"/>
-      <w:r>
-        <w:t xml:space="preserve"> Tech:</w:t>
+        <w:t>Invalid Login By Tech:</w:t>
       </w:r>
     </w:p>
     <w:p/>
@@ -103,33 +71,271 @@
     </w:p>
     <w:p>
       <w:r>
-        <w:t xml:space="preserve">Creation of Ticket </w:t>
-      </w:r>
-      <w:proofErr w:type="gramStart"/>
-      <w:r>
-        <w:t>By</w:t>
-      </w:r>
-      <w:proofErr w:type="gramEnd"/>
-      <w:r>
-        <w:t xml:space="preserve"> User:</w:t>
-      </w:r>
-    </w:p>
-    <w:p>
-      <w:r>
-        <w:t xml:space="preserve">Creation of Ticket </w:t>
-      </w:r>
-      <w:proofErr w:type="gramStart"/>
-      <w:r>
-        <w:t>By</w:t>
-      </w:r>
-      <w:proofErr w:type="gramEnd"/>
-      <w:r>
-        <w:t xml:space="preserve"> Tech:</w:t>
+        <w:t>Creation of Ticket By User:</w:t>
+      </w:r>
+    </w:p>
+    <w:p>
+      <w:r>
+        <w:drawing>
+          <wp:inline distT="0" distB="0" distL="0" distR="0" wp14:anchorId="2467C841" wp14:editId="67D1FBAA">
+            <wp:extent cx="5943600" cy="2670810"/>
+            <wp:effectExtent l="0" t="0" r="0" b="0"/>
+            <wp:docPr id="10" name="Picture 10" descr="Graphical user interface, application&#10;&#10;Description automatically generated"/>
+            <wp:cNvGraphicFramePr>
+              <a:graphicFrameLocks xmlns:a="http://schemas.openxmlformats.org/drawingml/2006/main" noChangeAspect="1"/>
+            </wp:cNvGraphicFramePr>
+            <a:graphic xmlns:a="http://schemas.openxmlformats.org/drawingml/2006/main">
+              <a:graphicData uri="http://schemas.openxmlformats.org/drawingml/2006/picture">
+                <pic:pic xmlns:pic="http://schemas.openxmlformats.org/drawingml/2006/picture">
+                  <pic:nvPicPr>
+                    <pic:cNvPr id="10" name="Picture 10" descr="Graphical user interface, application&#10;&#10;Description automatically generated"/>
+                    <pic:cNvPicPr/>
+                  </pic:nvPicPr>
+                  <pic:blipFill>
+                    <a:blip r:embed="rId4"/>
+                    <a:stretch>
+                      <a:fillRect/>
+                    </a:stretch>
+                  </pic:blipFill>
+                  <pic:spPr>
+                    <a:xfrm>
+                      <a:off x="0" y="0"/>
+                      <a:ext cx="5943600" cy="2670810"/>
+                    </a:xfrm>
+                    <a:prstGeom prst="rect">
+                      <a:avLst/>
+                    </a:prstGeom>
+                  </pic:spPr>
+                </pic:pic>
+              </a:graphicData>
+            </a:graphic>
+          </wp:inline>
+        </w:drawing>
+      </w:r>
+    </w:p>
+    <w:p/>
+    <w:p>
+      <w:r>
+        <w:lastRenderedPageBreak/>
+        <w:drawing>
+          <wp:inline distT="0" distB="0" distL="0" distR="0" wp14:anchorId="674297C2" wp14:editId="13F378AA">
+            <wp:extent cx="5943600" cy="2836545"/>
+            <wp:effectExtent l="0" t="0" r="0" b="1905"/>
+            <wp:docPr id="19" name="Picture 19" descr="Graphical user interface, text, application&#10;&#10;Description automatically generated"/>
+            <wp:cNvGraphicFramePr>
+              <a:graphicFrameLocks xmlns:a="http://schemas.openxmlformats.org/drawingml/2006/main" noChangeAspect="1"/>
+            </wp:cNvGraphicFramePr>
+            <a:graphic xmlns:a="http://schemas.openxmlformats.org/drawingml/2006/main">
+              <a:graphicData uri="http://schemas.openxmlformats.org/drawingml/2006/picture">
+                <pic:pic xmlns:pic="http://schemas.openxmlformats.org/drawingml/2006/picture">
+                  <pic:nvPicPr>
+                    <pic:cNvPr id="19" name="Picture 19" descr="Graphical user interface, text, application&#10;&#10;Description automatically generated"/>
+                    <pic:cNvPicPr/>
+                  </pic:nvPicPr>
+                  <pic:blipFill>
+                    <a:blip r:embed="rId5"/>
+                    <a:stretch>
+                      <a:fillRect/>
+                    </a:stretch>
+                  </pic:blipFill>
+                  <pic:spPr>
+                    <a:xfrm>
+                      <a:off x="0" y="0"/>
+                      <a:ext cx="5943600" cy="2836545"/>
+                    </a:xfrm>
+                    <a:prstGeom prst="rect">
+                      <a:avLst/>
+                    </a:prstGeom>
+                  </pic:spPr>
+                </pic:pic>
+              </a:graphicData>
+            </a:graphic>
+          </wp:inline>
+        </w:drawing>
+      </w:r>
+    </w:p>
+    <w:p/>
+    <w:p>
+      <w:r>
+        <w:t>Creation of Ticket By Tech:</w:t>
+      </w:r>
+    </w:p>
+    <w:p>
+      <w:r>
+        <w:drawing>
+          <wp:inline distT="0" distB="0" distL="0" distR="0" wp14:anchorId="29354190" wp14:editId="70D5017B">
+            <wp:extent cx="5943600" cy="2783840"/>
+            <wp:effectExtent l="0" t="0" r="0" b="0"/>
+            <wp:docPr id="12" name="Picture 12" descr="Graphical user interface, application&#10;&#10;Description automatically generated"/>
+            <wp:cNvGraphicFramePr>
+              <a:graphicFrameLocks xmlns:a="http://schemas.openxmlformats.org/drawingml/2006/main" noChangeAspect="1"/>
+            </wp:cNvGraphicFramePr>
+            <a:graphic xmlns:a="http://schemas.openxmlformats.org/drawingml/2006/main">
+              <a:graphicData uri="http://schemas.openxmlformats.org/drawingml/2006/picture">
+                <pic:pic xmlns:pic="http://schemas.openxmlformats.org/drawingml/2006/picture">
+                  <pic:nvPicPr>
+                    <pic:cNvPr id="12" name="Picture 12" descr="Graphical user interface, application&#10;&#10;Description automatically generated"/>
+                    <pic:cNvPicPr/>
+                  </pic:nvPicPr>
+                  <pic:blipFill>
+                    <a:blip r:embed="rId6"/>
+                    <a:stretch>
+                      <a:fillRect/>
+                    </a:stretch>
+                  </pic:blipFill>
+                  <pic:spPr>
+                    <a:xfrm>
+                      <a:off x="0" y="0"/>
+                      <a:ext cx="5943600" cy="2783840"/>
+                    </a:xfrm>
+                    <a:prstGeom prst="rect">
+                      <a:avLst/>
+                    </a:prstGeom>
+                  </pic:spPr>
+                </pic:pic>
+              </a:graphicData>
+            </a:graphic>
+          </wp:inline>
+        </w:drawing>
+      </w:r>
+    </w:p>
+    <w:p/>
+    <w:p>
+      <w:r>
+        <w:lastRenderedPageBreak/>
+        <w:drawing>
+          <wp:inline distT="0" distB="0" distL="0" distR="0" wp14:anchorId="3EB90900" wp14:editId="7329081E">
+            <wp:extent cx="5943600" cy="2839085"/>
+            <wp:effectExtent l="0" t="0" r="0" b="0"/>
+            <wp:docPr id="18" name="Picture 18" descr="Graphical user interface, application&#10;&#10;Description automatically generated"/>
+            <wp:cNvGraphicFramePr>
+              <a:graphicFrameLocks xmlns:a="http://schemas.openxmlformats.org/drawingml/2006/main" noChangeAspect="1"/>
+            </wp:cNvGraphicFramePr>
+            <a:graphic xmlns:a="http://schemas.openxmlformats.org/drawingml/2006/main">
+              <a:graphicData uri="http://schemas.openxmlformats.org/drawingml/2006/picture">
+                <pic:pic xmlns:pic="http://schemas.openxmlformats.org/drawingml/2006/picture">
+                  <pic:nvPicPr>
+                    <pic:cNvPr id="18" name="Picture 18" descr="Graphical user interface, application&#10;&#10;Description automatically generated"/>
+                    <pic:cNvPicPr/>
+                  </pic:nvPicPr>
+                  <pic:blipFill>
+                    <a:blip r:embed="rId7"/>
+                    <a:stretch>
+                      <a:fillRect/>
+                    </a:stretch>
+                  </pic:blipFill>
+                  <pic:spPr>
+                    <a:xfrm>
+                      <a:off x="0" y="0"/>
+                      <a:ext cx="5943600" cy="2839085"/>
+                    </a:xfrm>
+                    <a:prstGeom prst="rect">
+                      <a:avLst/>
+                    </a:prstGeom>
+                  </pic:spPr>
+                </pic:pic>
+              </a:graphicData>
+            </a:graphic>
+          </wp:inline>
+        </w:drawing>
       </w:r>
     </w:p>
     <w:p>
       <w:r>
         <w:t>Invalid/Missing inputs on ticket creation:</w:t>
+      </w:r>
+    </w:p>
+    <w:p>
+      <w:r>
+        <w:t>No description</w:t>
+      </w:r>
+    </w:p>
+    <w:p>
+      <w:r>
+        <w:drawing>
+          <wp:inline distT="0" distB="0" distL="0" distR="0" wp14:anchorId="76F9EE3B" wp14:editId="3DCA6321">
+            <wp:extent cx="5943600" cy="2879090"/>
+            <wp:effectExtent l="0" t="0" r="0" b="0"/>
+            <wp:docPr id="20" name="Picture 20" descr="Graphical user interface, application&#10;&#10;Description automatically generated"/>
+            <wp:cNvGraphicFramePr>
+              <a:graphicFrameLocks xmlns:a="http://schemas.openxmlformats.org/drawingml/2006/main" noChangeAspect="1"/>
+            </wp:cNvGraphicFramePr>
+            <a:graphic xmlns:a="http://schemas.openxmlformats.org/drawingml/2006/main">
+              <a:graphicData uri="http://schemas.openxmlformats.org/drawingml/2006/picture">
+                <pic:pic xmlns:pic="http://schemas.openxmlformats.org/drawingml/2006/picture">
+                  <pic:nvPicPr>
+                    <pic:cNvPr id="20" name="Picture 20" descr="Graphical user interface, application&#10;&#10;Description automatically generated"/>
+                    <pic:cNvPicPr/>
+                  </pic:nvPicPr>
+                  <pic:blipFill>
+                    <a:blip r:embed="rId8"/>
+                    <a:stretch>
+                      <a:fillRect/>
+                    </a:stretch>
+                  </pic:blipFill>
+                  <pic:spPr>
+                    <a:xfrm>
+                      <a:off x="0" y="0"/>
+                      <a:ext cx="5943600" cy="2879090"/>
+                    </a:xfrm>
+                    <a:prstGeom prst="rect">
+                      <a:avLst/>
+                    </a:prstGeom>
+                  </pic:spPr>
+                </pic:pic>
+              </a:graphicData>
+            </a:graphic>
+          </wp:inline>
+        </w:drawing>
+      </w:r>
+    </w:p>
+    <w:p/>
+    <w:p>
+      <w:r>
+        <w:t xml:space="preserve">Missing </w:t>
+      </w:r>
+      <w:r>
+        <w:t>subject:</w:t>
+      </w:r>
+    </w:p>
+    <w:p>
+      <w:r>
+        <w:lastRenderedPageBreak/>
+        <w:drawing>
+          <wp:inline distT="0" distB="0" distL="0" distR="0" wp14:anchorId="3C63EFA8" wp14:editId="19591E36">
+            <wp:extent cx="5943600" cy="2917825"/>
+            <wp:effectExtent l="0" t="0" r="0" b="0"/>
+            <wp:docPr id="21" name="Picture 21" descr="Graphical user interface, text, application, Teams&#10;&#10;Description automatically generated"/>
+            <wp:cNvGraphicFramePr>
+              <a:graphicFrameLocks xmlns:a="http://schemas.openxmlformats.org/drawingml/2006/main" noChangeAspect="1"/>
+            </wp:cNvGraphicFramePr>
+            <a:graphic xmlns:a="http://schemas.openxmlformats.org/drawingml/2006/main">
+              <a:graphicData uri="http://schemas.openxmlformats.org/drawingml/2006/picture">
+                <pic:pic xmlns:pic="http://schemas.openxmlformats.org/drawingml/2006/picture">
+                  <pic:nvPicPr>
+                    <pic:cNvPr id="21" name="Picture 21" descr="Graphical user interface, text, application, Teams&#10;&#10;Description automatically generated"/>
+                    <pic:cNvPicPr/>
+                  </pic:nvPicPr>
+                  <pic:blipFill>
+                    <a:blip r:embed="rId9"/>
+                    <a:stretch>
+                      <a:fillRect/>
+                    </a:stretch>
+                  </pic:blipFill>
+                  <pic:spPr>
+                    <a:xfrm>
+                      <a:off x="0" y="0"/>
+                      <a:ext cx="5943600" cy="2917825"/>
+                    </a:xfrm>
+                    <a:prstGeom prst="rect">
+                      <a:avLst/>
+                    </a:prstGeom>
+                  </pic:spPr>
+                </pic:pic>
+              </a:graphicData>
+            </a:graphic>
+          </wp:inline>
+        </w:drawing>
       </w:r>
     </w:p>
     <w:p>
@@ -186,7 +392,7 @@
                     <pic:cNvPicPr/>
                   </pic:nvPicPr>
                   <pic:blipFill>
-                    <a:blip r:embed="rId4" cstate="print">
+                    <a:blip r:embed="rId10" cstate="print">
                       <a:extLst>
                         <a:ext uri="{28A0092B-C50C-407E-A947-70E740481C1C}">
                           <a14:useLocalDpi xmlns:a14="http://schemas.microsoft.com/office/drawing/2010/main" val="0"/>
@@ -240,7 +446,7 @@
                     <pic:cNvPicPr/>
                   </pic:nvPicPr>
                   <pic:blipFill>
-                    <a:blip r:embed="rId5" cstate="print">
+                    <a:blip r:embed="rId11" cstate="print">
                       <a:extLst>
                         <a:ext uri="{28A0092B-C50C-407E-A947-70E740481C1C}">
                           <a14:useLocalDpi xmlns:a14="http://schemas.microsoft.com/office/drawing/2010/main" val="0"/>
@@ -293,7 +499,7 @@
                     <pic:cNvPicPr/>
                   </pic:nvPicPr>
                   <pic:blipFill>
-                    <a:blip r:embed="rId6" cstate="print">
+                    <a:blip r:embed="rId12" cstate="print">
                       <a:extLst>
                         <a:ext uri="{28A0092B-C50C-407E-A947-70E740481C1C}">
                           <a14:useLocalDpi xmlns:a14="http://schemas.microsoft.com/office/drawing/2010/main" val="0"/>
@@ -347,7 +553,7 @@
                     <pic:cNvPicPr/>
                   </pic:nvPicPr>
                   <pic:blipFill>
-                    <a:blip r:embed="rId7" cstate="print">
+                    <a:blip r:embed="rId13" cstate="print">
                       <a:extLst>
                         <a:ext uri="{28A0092B-C50C-407E-A947-70E740481C1C}">
                           <a14:useLocalDpi xmlns:a14="http://schemas.microsoft.com/office/drawing/2010/main" val="0"/>
@@ -400,7 +606,7 @@
                     <pic:cNvPicPr/>
                   </pic:nvPicPr>
                   <pic:blipFill>
-                    <a:blip r:embed="rId8" cstate="print">
+                    <a:blip r:embed="rId14" cstate="print">
                       <a:extLst>
                         <a:ext uri="{28A0092B-C50C-407E-A947-70E740481C1C}">
                           <a14:useLocalDpi xmlns:a14="http://schemas.microsoft.com/office/drawing/2010/main" val="0"/>
@@ -454,7 +660,7 @@
                     <pic:cNvPicPr/>
                   </pic:nvPicPr>
                   <pic:blipFill>
-                    <a:blip r:embed="rId9" cstate="print">
+                    <a:blip r:embed="rId15" cstate="print">
                       <a:extLst>
                         <a:ext uri="{28A0092B-C50C-407E-A947-70E740481C1C}">
                           <a14:useLocalDpi xmlns:a14="http://schemas.microsoft.com/office/drawing/2010/main" val="0"/>
@@ -507,7 +713,7 @@
                     <pic:cNvPicPr/>
                   </pic:nvPicPr>
                   <pic:blipFill>
-                    <a:blip r:embed="rId10" cstate="print">
+                    <a:blip r:embed="rId16" cstate="print">
                       <a:extLst>
                         <a:ext uri="{28A0092B-C50C-407E-A947-70E740481C1C}">
                           <a14:useLocalDpi xmlns:a14="http://schemas.microsoft.com/office/drawing/2010/main" val="0"/>
@@ -561,7 +767,7 @@
                     <pic:cNvPicPr/>
                   </pic:nvPicPr>
                   <pic:blipFill>
-                    <a:blip r:embed="rId11" cstate="print">
+                    <a:blip r:embed="rId17" cstate="print">
                       <a:extLst>
                         <a:ext uri="{28A0092B-C50C-407E-A947-70E740481C1C}">
                           <a14:useLocalDpi xmlns:a14="http://schemas.microsoft.com/office/drawing/2010/main" val="0"/>

</xml_diff>